<commit_message>
Jan 31 - saving redacted files for inspection
</commit_message>
<xml_diff>
--- a/evaluation document.docx
+++ b/evaluation document.docx
@@ -2583,65 +2583,81 @@
         <w:pStyle w:val="Heading1"/>
       </w:pPr>
       <w:r>
-        <w:t>Jan 30</w:t>
+        <w:t>Jan 3</w:t>
+      </w:r>
+      <w:r>
+        <w:t>1</w:t>
       </w:r>
     </w:p>
     <w:p/>
     <w:p>
-      <w:pPr>
-        <w:pStyle w:val="ListParagraph"/>
-        <w:numPr>
-          <w:ilvl w:val="0"/>
-          <w:numId w:val="13"/>
-        </w:numPr>
-        <w:rPr>
-          <w:rFonts w:ascii="Calibri" w:hAnsi="Calibri" w:cs="Calibri"/>
-        </w:rPr>
-      </w:pPr>
-      <w:r>
-        <w:rPr>
-          <w:rFonts w:ascii="Calibri" w:hAnsi="Calibri" w:cs="Calibri"/>
+      <w:r>
+        <w:t>Set up the environment in  VS Code</w:t>
+      </w:r>
+    </w:p>
+    <w:p>
+      <w:pPr>
+        <w:rPr>
+          <w:rFonts w:ascii="Courier New" w:hAnsi="Courier New" w:cs="Courier New"/>
+        </w:rPr>
+      </w:pPr>
+      <w:r>
+        <w:rPr>
+          <w:rFonts w:ascii="Courier New" w:hAnsi="Courier New" w:cs="Courier New"/>
+        </w:rPr>
+        <w:t>cd development\evaluation\evaluation</w:t>
+      </w:r>
+    </w:p>
+    <w:p>
+      <w:pPr>
+        <w:rPr>
+          <w:rFonts w:ascii="Courier New" w:hAnsi="Courier New" w:cs="Courier New"/>
+        </w:rPr>
+      </w:pPr>
+      <w:r>
+        <w:rPr>
+          <w:rFonts w:ascii="Courier New" w:hAnsi="Courier New" w:cs="Courier New"/>
         </w:rPr>
         <w:t>deactivate</w:t>
       </w:r>
     </w:p>
     <w:p>
       <w:pPr>
-        <w:pStyle w:val="ListParagraph"/>
-        <w:numPr>
-          <w:ilvl w:val="0"/>
-          <w:numId w:val="13"/>
-        </w:numPr>
-      </w:pPr>
-      <w:r>
-        <w:t xml:space="preserve">Activate the environment with </w:t>
-      </w:r>
-      <w:proofErr w:type="spellStart"/>
-      <w:r>
-        <w:rPr>
-          <w:rFonts w:ascii="Calibri" w:hAnsi="Calibri" w:cs="Calibri"/>
+        <w:rPr>
+          <w:rFonts w:ascii="Courier New" w:hAnsi="Courier New" w:cs="Courier New"/>
           <w:i/>
           <w:iCs/>
         </w:rPr>
-        <w:t>venv</w:t>
-      </w:r>
-      <w:proofErr w:type="spellEnd"/>
-      <w:r>
-        <w:rPr>
-          <w:rFonts w:ascii="Calibri" w:hAnsi="Calibri" w:cs="Calibri"/>
+      </w:pPr>
+      <w:proofErr w:type="spellStart"/>
+      <w:r>
+        <w:rPr>
+          <w:rFonts w:ascii="Courier New" w:hAnsi="Courier New" w:cs="Courier New"/>
           <w:i/>
           <w:iCs/>
         </w:rPr>
+        <w:t>venv</w:t>
+      </w:r>
+      <w:proofErr w:type="spellEnd"/>
+      <w:r>
+        <w:rPr>
+          <w:rFonts w:ascii="Courier New" w:hAnsi="Courier New" w:cs="Courier New"/>
+          <w:i/>
+          <w:iCs/>
+        </w:rPr>
         <w:t>\Scripts\activate</w:t>
       </w:r>
     </w:p>
+    <w:p>
+      <w:pPr>
+        <w:rPr>
+          <w:rFonts w:ascii="Courier New" w:hAnsi="Courier New" w:cs="Courier New"/>
+          <w:i/>
+          <w:iCs/>
+        </w:rPr>
+      </w:pPr>
+    </w:p>
     <w:p/>
-    <w:p/>
-    <w:p>
-      <w:r>
-        <w:t>cd development\evaluation\evaluation</w:t>
-      </w:r>
-    </w:p>
     <w:sectPr>
       <w:headerReference w:type="even" r:id="rId8"/>
       <w:headerReference w:type="default" r:id="rId9"/>
@@ -5688,7 +5704,7 @@
 </file>
 
 <file path=customXml/itemProps1.xml><?xml version="1.0" encoding="utf-8"?>
-<ds:datastoreItem xmlns:ds="http://schemas.openxmlformats.org/officeDocument/2006/customXml" ds:itemID="{CB1F6B5D-22A0-4EB8-9984-C208A120637E}">
+<ds:datastoreItem xmlns:ds="http://schemas.openxmlformats.org/officeDocument/2006/customXml" ds:itemID="{039E9D6B-FE6C-4F47-8E89-47D395C0E0A5}">
   <ds:schemaRefs>
     <ds:schemaRef ds:uri="http://www.w3.org/2001/XMLSchema"/>
   </ds:schemaRefs>

</xml_diff>